<commit_message>
The first phase has been defused.
</commit_message>
<xml_diff>
--- a/ps2/ps2.docx
+++ b/ps2/ps2.docx
@@ -13,6 +13,8 @@
           <w:szCs w:val="32"/>
         </w:rPr>
       </w:pPr>
+      <w:bookmarkStart w:id="0" w:name="_GoBack"/>
+      <w:bookmarkEnd w:id="0"/>
       <w:r>
         <w:rPr>
           <w:rFonts w:ascii="Courier New" w:hAnsi="Courier New" w:cs="Courier New"/>
@@ -217,7 +219,39 @@
           <w:sz w:val="22"/>
           <w:szCs w:val="22"/>
         </w:rPr>
-        <w:t>Here is my implementation of the function, using only left and right shifts, along with one subtraction:</w:t>
+        <w:t>Here is my implementation of the function, u</w:t>
+      </w:r>
+      <w:r>
+        <w:rPr>
+          <w:rFonts w:ascii="Courier New" w:hAnsi="Courier New" w:cs="Courier New"/>
+          <w:sz w:val="22"/>
+          <w:szCs w:val="22"/>
+        </w:rPr>
+        <w:t>sing only left and right shifts, along with one cast (I couldn't figure out how to do it with one</w:t>
+      </w:r>
+      <w:r>
+        <w:rPr>
+          <w:rFonts w:ascii="Courier New" w:hAnsi="Courier New" w:cs="Courier New"/>
+          <w:sz w:val="22"/>
+          <w:szCs w:val="22"/>
+        </w:rPr>
+        <w:t xml:space="preserve"> subtraction</w:t>
+      </w:r>
+      <w:r>
+        <w:rPr>
+          <w:rFonts w:ascii="Courier New" w:hAnsi="Courier New" w:cs="Courier New"/>
+          <w:sz w:val="22"/>
+          <w:szCs w:val="22"/>
+        </w:rPr>
+        <w:t>, but this works)</w:t>
+      </w:r>
+      <w:r>
+        <w:rPr>
+          <w:rFonts w:ascii="Courier New" w:hAnsi="Courier New" w:cs="Courier New"/>
+          <w:sz w:val="22"/>
+          <w:szCs w:val="22"/>
+        </w:rPr>
+        <w:t>:</w:t>
       </w:r>
     </w:p>
     <w:p>
@@ -233,14 +267,202 @@
     </w:p>
     <w:p>
       <w:pPr>
+        <w:widowControl w:val="0"/>
+        <w:autoSpaceDE w:val="0"/>
+        <w:autoSpaceDN w:val="0"/>
+        <w:adjustRightInd w:val="0"/>
+        <w:ind w:left="2160"/>
+        <w:rPr>
+          <w:rFonts w:ascii="Monaco" w:hAnsi="Monaco" w:cs="Monaco"/>
+          <w:sz w:val="18"/>
+          <w:szCs w:val="18"/>
+        </w:rPr>
+      </w:pPr>
+      <w:r>
+        <w:rPr>
+          <w:rFonts w:ascii="Monaco" w:hAnsi="Monaco" w:cs="Monaco"/>
+          <w:b/>
+          <w:bCs/>
+          <w:color w:val="7F0055"/>
+          <w:sz w:val="18"/>
+          <w:szCs w:val="18"/>
+        </w:rPr>
+        <w:t>int</w:t>
+      </w:r>
+      <w:r>
+        <w:rPr>
+          <w:rFonts w:ascii="Monaco" w:hAnsi="Monaco" w:cs="Monaco"/>
+          <w:color w:val="000000"/>
+          <w:sz w:val="18"/>
+          <w:szCs w:val="18"/>
+        </w:rPr>
+        <w:t xml:space="preserve"> </w:t>
+      </w:r>
+      <w:r>
+        <w:rPr>
+          <w:rFonts w:ascii="Monaco" w:hAnsi="Monaco" w:cs="Monaco"/>
+          <w:b/>
+          <w:bCs/>
+          <w:color w:val="000000"/>
+          <w:sz w:val="18"/>
+          <w:szCs w:val="18"/>
+        </w:rPr>
+        <w:t>xbyte</w:t>
+      </w:r>
+      <w:r>
+        <w:rPr>
+          <w:rFonts w:ascii="Monaco" w:hAnsi="Monaco" w:cs="Monaco"/>
+          <w:color w:val="000000"/>
+          <w:sz w:val="18"/>
+          <w:szCs w:val="18"/>
+        </w:rPr>
+        <w:t>(</w:t>
+      </w:r>
+      <w:r>
+        <w:rPr>
+          <w:rFonts w:ascii="Monaco" w:hAnsi="Monaco" w:cs="Monaco"/>
+          <w:color w:val="005032"/>
+          <w:sz w:val="18"/>
+          <w:szCs w:val="18"/>
+        </w:rPr>
+        <w:t>packed_t</w:t>
+      </w:r>
+      <w:r>
+        <w:rPr>
+          <w:rFonts w:ascii="Monaco" w:hAnsi="Monaco" w:cs="Monaco"/>
+          <w:color w:val="000000"/>
+          <w:sz w:val="18"/>
+          <w:szCs w:val="18"/>
+        </w:rPr>
+        <w:t xml:space="preserve"> word, </w:t>
+      </w:r>
+      <w:r>
+        <w:rPr>
+          <w:rFonts w:ascii="Monaco" w:hAnsi="Monaco" w:cs="Monaco"/>
+          <w:b/>
+          <w:bCs/>
+          <w:color w:val="7F0055"/>
+          <w:sz w:val="18"/>
+          <w:szCs w:val="18"/>
+        </w:rPr>
+        <w:t>int</w:t>
+      </w:r>
+      <w:r>
+        <w:rPr>
+          <w:rFonts w:ascii="Monaco" w:hAnsi="Monaco" w:cs="Monaco"/>
+          <w:color w:val="000000"/>
+          <w:sz w:val="18"/>
+          <w:szCs w:val="18"/>
+        </w:rPr>
+        <w:t xml:space="preserve"> bytenum)</w:t>
+      </w:r>
+    </w:p>
+    <w:p>
+      <w:pPr>
+        <w:widowControl w:val="0"/>
+        <w:autoSpaceDE w:val="0"/>
+        <w:autoSpaceDN w:val="0"/>
+        <w:adjustRightInd w:val="0"/>
+        <w:ind w:left="2160"/>
+        <w:rPr>
+          <w:rFonts w:ascii="Monaco" w:hAnsi="Monaco" w:cs="Monaco"/>
+          <w:sz w:val="18"/>
+          <w:szCs w:val="18"/>
+        </w:rPr>
+      </w:pPr>
+      <w:r>
+        <w:rPr>
+          <w:rFonts w:ascii="Monaco" w:hAnsi="Monaco" w:cs="Monaco"/>
+          <w:color w:val="000000"/>
+          <w:sz w:val="18"/>
+          <w:szCs w:val="18"/>
+        </w:rPr>
+        <w:t>{</w:t>
+      </w:r>
+    </w:p>
+    <w:p>
+      <w:pPr>
+        <w:widowControl w:val="0"/>
+        <w:autoSpaceDE w:val="0"/>
+        <w:autoSpaceDN w:val="0"/>
+        <w:adjustRightInd w:val="0"/>
+        <w:ind w:left="2160"/>
+        <w:rPr>
+          <w:rFonts w:ascii="Monaco" w:hAnsi="Monaco" w:cs="Monaco"/>
+          <w:sz w:val="18"/>
+          <w:szCs w:val="18"/>
+        </w:rPr>
+      </w:pPr>
+      <w:r>
+        <w:rPr>
+          <w:rFonts w:ascii="Monaco" w:hAnsi="Monaco" w:cs="Monaco"/>
+          <w:color w:val="000000"/>
+          <w:sz w:val="18"/>
+          <w:szCs w:val="18"/>
+        </w:rPr>
+        <w:tab/>
+      </w:r>
+      <w:r>
+        <w:rPr>
+          <w:rFonts w:ascii="Monaco" w:hAnsi="Monaco" w:cs="Monaco"/>
+          <w:b/>
+          <w:bCs/>
+          <w:color w:val="7F0055"/>
+          <w:sz w:val="18"/>
+          <w:szCs w:val="18"/>
+        </w:rPr>
+        <w:t>return</w:t>
+      </w:r>
+      <w:r>
+        <w:rPr>
+          <w:rFonts w:ascii="Monaco" w:hAnsi="Monaco" w:cs="Monaco"/>
+          <w:color w:val="000000"/>
+          <w:sz w:val="18"/>
+          <w:szCs w:val="18"/>
+        </w:rPr>
+        <w:t xml:space="preserve"> ((</w:t>
+      </w:r>
+      <w:r>
+        <w:rPr>
+          <w:rFonts w:ascii="Monaco" w:hAnsi="Monaco" w:cs="Monaco"/>
+          <w:b/>
+          <w:bCs/>
+          <w:color w:val="7F0055"/>
+          <w:sz w:val="18"/>
+          <w:szCs w:val="18"/>
+        </w:rPr>
+        <w:t>int</w:t>
+      </w:r>
+      <w:r>
+        <w:rPr>
+          <w:rFonts w:ascii="Monaco" w:hAnsi="Monaco" w:cs="Monaco"/>
+          <w:color w:val="000000"/>
+          <w:sz w:val="18"/>
+          <w:szCs w:val="18"/>
+        </w:rPr>
+        <w:t>)((word &gt;&gt; (bytenum &lt;&lt; 3)) &lt;&lt; 24) &gt;&gt; 24);</w:t>
+      </w:r>
+    </w:p>
+    <w:p>
+      <w:pPr>
         <w:pStyle w:val="NoSpacing"/>
         <w:spacing w:line="300" w:lineRule="auto"/>
-        <w:rPr>
-          <w:rFonts w:ascii="Courier New" w:hAnsi="Courier New" w:cs="Courier New"/>
-          <w:sz w:val="22"/>
-          <w:szCs w:val="22"/>
-        </w:rPr>
-      </w:pPr>
+        <w:ind w:left="2160"/>
+        <w:rPr>
+          <w:rFonts w:ascii="Courier New" w:hAnsi="Courier New" w:cs="Courier New"/>
+          <w:sz w:val="22"/>
+          <w:szCs w:val="22"/>
+        </w:rPr>
+      </w:pPr>
+      <w:r>
+        <w:rPr>
+          <w:rFonts w:ascii="Monaco" w:hAnsi="Monaco" w:cs="Monaco"/>
+          <w:color w:val="000000"/>
+          <w:sz w:val="18"/>
+          <w:szCs w:val="18"/>
+        </w:rPr>
+        <w:t>}</w:t>
+      </w:r>
       <w:r>
         <w:rPr>
           <w:rFonts w:ascii="Courier New" w:hAnsi="Courier New" w:cs="Courier New"/>
@@ -249,6 +471,18 @@
         </w:rPr>
         <w:br/>
       </w:r>
+    </w:p>
+    <w:p>
+      <w:pPr>
+        <w:pStyle w:val="NoSpacing"/>
+        <w:spacing w:line="300" w:lineRule="auto"/>
+        <w:ind w:left="1440"/>
+        <w:rPr>
+          <w:rFonts w:ascii="Courier New" w:hAnsi="Courier New" w:cs="Courier New"/>
+          <w:sz w:val="22"/>
+          <w:szCs w:val="22"/>
+        </w:rPr>
+      </w:pPr>
     </w:p>
     <w:p>
       <w:pPr>
@@ -272,6 +506,412 @@
         </w:rPr>
         <w:t>Problem 2.74:</w:t>
       </w:r>
+    </w:p>
+    <w:p>
+      <w:pPr>
+        <w:pStyle w:val="NoSpacing"/>
+        <w:spacing w:line="300" w:lineRule="auto"/>
+        <w:rPr>
+          <w:rFonts w:ascii="Courier New" w:hAnsi="Courier New" w:cs="Courier New"/>
+          <w:sz w:val="22"/>
+          <w:szCs w:val="22"/>
+        </w:rPr>
+      </w:pPr>
+    </w:p>
+    <w:p>
+      <w:pPr>
+        <w:widowControl w:val="0"/>
+        <w:autoSpaceDE w:val="0"/>
+        <w:autoSpaceDN w:val="0"/>
+        <w:adjustRightInd w:val="0"/>
+        <w:ind w:left="1440"/>
+        <w:rPr>
+          <w:rFonts w:ascii="Monaco" w:hAnsi="Monaco" w:cs="Monaco"/>
+          <w:sz w:val="18"/>
+          <w:szCs w:val="18"/>
+        </w:rPr>
+      </w:pPr>
+      <w:r>
+        <w:rPr>
+          <w:rFonts w:ascii="Monaco" w:hAnsi="Monaco" w:cs="Monaco"/>
+          <w:b/>
+          <w:bCs/>
+          <w:color w:val="7F0055"/>
+          <w:sz w:val="18"/>
+          <w:szCs w:val="18"/>
+        </w:rPr>
+        <w:t>int</w:t>
+      </w:r>
+      <w:r>
+        <w:rPr>
+          <w:rFonts w:ascii="Monaco" w:hAnsi="Monaco" w:cs="Monaco"/>
+          <w:color w:val="000000"/>
+          <w:sz w:val="18"/>
+          <w:szCs w:val="18"/>
+        </w:rPr>
+        <w:t xml:space="preserve"> </w:t>
+      </w:r>
+      <w:r>
+        <w:rPr>
+          <w:rFonts w:ascii="Monaco" w:hAnsi="Monaco" w:cs="Monaco"/>
+          <w:b/>
+          <w:bCs/>
+          <w:color w:val="000000"/>
+          <w:sz w:val="18"/>
+          <w:szCs w:val="18"/>
+        </w:rPr>
+        <w:t>tsub_ok</w:t>
+      </w:r>
+      <w:r>
+        <w:rPr>
+          <w:rFonts w:ascii="Monaco" w:hAnsi="Monaco" w:cs="Monaco"/>
+          <w:color w:val="000000"/>
+          <w:sz w:val="18"/>
+          <w:szCs w:val="18"/>
+        </w:rPr>
+        <w:t>(</w:t>
+      </w:r>
+      <w:r>
+        <w:rPr>
+          <w:rFonts w:ascii="Monaco" w:hAnsi="Monaco" w:cs="Monaco"/>
+          <w:b/>
+          <w:bCs/>
+          <w:color w:val="7F0055"/>
+          <w:sz w:val="18"/>
+          <w:szCs w:val="18"/>
+        </w:rPr>
+        <w:t>int</w:t>
+      </w:r>
+      <w:r>
+        <w:rPr>
+          <w:rFonts w:ascii="Monaco" w:hAnsi="Monaco" w:cs="Monaco"/>
+          <w:color w:val="000000"/>
+          <w:sz w:val="18"/>
+          <w:szCs w:val="18"/>
+        </w:rPr>
+        <w:t xml:space="preserve"> x, </w:t>
+      </w:r>
+      <w:r>
+        <w:rPr>
+          <w:rFonts w:ascii="Monaco" w:hAnsi="Monaco" w:cs="Monaco"/>
+          <w:b/>
+          <w:bCs/>
+          <w:color w:val="7F0055"/>
+          <w:sz w:val="18"/>
+          <w:szCs w:val="18"/>
+        </w:rPr>
+        <w:t>int</w:t>
+      </w:r>
+      <w:r>
+        <w:rPr>
+          <w:rFonts w:ascii="Monaco" w:hAnsi="Monaco" w:cs="Monaco"/>
+          <w:color w:val="000000"/>
+          <w:sz w:val="18"/>
+          <w:szCs w:val="18"/>
+        </w:rPr>
+        <w:t xml:space="preserve"> y)</w:t>
+      </w:r>
+    </w:p>
+    <w:p>
+      <w:pPr>
+        <w:widowControl w:val="0"/>
+        <w:autoSpaceDE w:val="0"/>
+        <w:autoSpaceDN w:val="0"/>
+        <w:adjustRightInd w:val="0"/>
+        <w:ind w:left="1440"/>
+        <w:rPr>
+          <w:rFonts w:ascii="Monaco" w:hAnsi="Monaco" w:cs="Monaco"/>
+          <w:sz w:val="18"/>
+          <w:szCs w:val="18"/>
+        </w:rPr>
+      </w:pPr>
+      <w:r>
+        <w:rPr>
+          <w:rFonts w:ascii="Monaco" w:hAnsi="Monaco" w:cs="Monaco"/>
+          <w:color w:val="000000"/>
+          <w:sz w:val="18"/>
+          <w:szCs w:val="18"/>
+        </w:rPr>
+        <w:t>{</w:t>
+      </w:r>
+    </w:p>
+    <w:p>
+      <w:pPr>
+        <w:widowControl w:val="0"/>
+        <w:autoSpaceDE w:val="0"/>
+        <w:autoSpaceDN w:val="0"/>
+        <w:adjustRightInd w:val="0"/>
+        <w:ind w:left="1440"/>
+        <w:rPr>
+          <w:rFonts w:ascii="Monaco" w:hAnsi="Monaco" w:cs="Monaco"/>
+          <w:sz w:val="18"/>
+          <w:szCs w:val="18"/>
+        </w:rPr>
+      </w:pPr>
+      <w:r>
+        <w:rPr>
+          <w:rFonts w:ascii="Monaco" w:hAnsi="Monaco" w:cs="Monaco"/>
+          <w:color w:val="000000"/>
+          <w:sz w:val="18"/>
+          <w:szCs w:val="18"/>
+        </w:rPr>
+        <w:tab/>
+      </w:r>
+      <w:r>
+        <w:rPr>
+          <w:rFonts w:ascii="Monaco" w:hAnsi="Monaco" w:cs="Monaco"/>
+          <w:b/>
+          <w:bCs/>
+          <w:color w:val="7F0055"/>
+          <w:sz w:val="18"/>
+          <w:szCs w:val="18"/>
+        </w:rPr>
+        <w:t>int</w:t>
+      </w:r>
+      <w:r>
+        <w:rPr>
+          <w:rFonts w:ascii="Monaco" w:hAnsi="Monaco" w:cs="Monaco"/>
+          <w:color w:val="000000"/>
+          <w:sz w:val="18"/>
+          <w:szCs w:val="18"/>
+        </w:rPr>
+        <w:t xml:space="preserve"> ok = 1;</w:t>
+      </w:r>
+    </w:p>
+    <w:p>
+      <w:pPr>
+        <w:widowControl w:val="0"/>
+        <w:autoSpaceDE w:val="0"/>
+        <w:autoSpaceDN w:val="0"/>
+        <w:adjustRightInd w:val="0"/>
+        <w:ind w:left="1440"/>
+        <w:rPr>
+          <w:rFonts w:ascii="Monaco" w:hAnsi="Monaco" w:cs="Monaco"/>
+          <w:sz w:val="18"/>
+          <w:szCs w:val="18"/>
+        </w:rPr>
+      </w:pPr>
+      <w:r>
+        <w:rPr>
+          <w:rFonts w:ascii="Monaco" w:hAnsi="Monaco" w:cs="Monaco"/>
+          <w:color w:val="000000"/>
+          <w:sz w:val="18"/>
+          <w:szCs w:val="18"/>
+        </w:rPr>
+        <w:tab/>
+      </w:r>
+      <w:r>
+        <w:rPr>
+          <w:rFonts w:ascii="Monaco" w:hAnsi="Monaco" w:cs="Monaco"/>
+          <w:b/>
+          <w:bCs/>
+          <w:color w:val="7F0055"/>
+          <w:sz w:val="18"/>
+          <w:szCs w:val="18"/>
+        </w:rPr>
+        <w:t>int</w:t>
+      </w:r>
+      <w:r>
+        <w:rPr>
+          <w:rFonts w:ascii="Monaco" w:hAnsi="Monaco" w:cs="Monaco"/>
+          <w:color w:val="000000"/>
+          <w:sz w:val="18"/>
+          <w:szCs w:val="18"/>
+        </w:rPr>
+        <w:t xml:space="preserve"> result = x - y;</w:t>
+      </w:r>
+    </w:p>
+    <w:p>
+      <w:pPr>
+        <w:widowControl w:val="0"/>
+        <w:autoSpaceDE w:val="0"/>
+        <w:autoSpaceDN w:val="0"/>
+        <w:adjustRightInd w:val="0"/>
+        <w:ind w:left="1440"/>
+        <w:rPr>
+          <w:rFonts w:ascii="Monaco" w:hAnsi="Monaco" w:cs="Monaco"/>
+          <w:sz w:val="18"/>
+          <w:szCs w:val="18"/>
+        </w:rPr>
+      </w:pPr>
+    </w:p>
+    <w:p>
+      <w:pPr>
+        <w:widowControl w:val="0"/>
+        <w:autoSpaceDE w:val="0"/>
+        <w:autoSpaceDN w:val="0"/>
+        <w:adjustRightInd w:val="0"/>
+        <w:ind w:left="1440"/>
+        <w:rPr>
+          <w:rFonts w:ascii="Monaco" w:hAnsi="Monaco" w:cs="Monaco"/>
+          <w:sz w:val="18"/>
+          <w:szCs w:val="18"/>
+        </w:rPr>
+      </w:pPr>
+      <w:r>
+        <w:rPr>
+          <w:rFonts w:ascii="Monaco" w:hAnsi="Monaco" w:cs="Monaco"/>
+          <w:color w:val="000000"/>
+          <w:sz w:val="18"/>
+          <w:szCs w:val="18"/>
+        </w:rPr>
+        <w:tab/>
+      </w:r>
+      <w:r>
+        <w:rPr>
+          <w:rFonts w:ascii="Monaco" w:hAnsi="Monaco" w:cs="Monaco"/>
+          <w:b/>
+          <w:bCs/>
+          <w:color w:val="7F0055"/>
+          <w:sz w:val="18"/>
+          <w:szCs w:val="18"/>
+        </w:rPr>
+        <w:t>if</w:t>
+      </w:r>
+      <w:r>
+        <w:rPr>
+          <w:rFonts w:ascii="Monaco" w:hAnsi="Monaco" w:cs="Monaco"/>
+          <w:color w:val="000000"/>
+          <w:sz w:val="18"/>
+          <w:szCs w:val="18"/>
+        </w:rPr>
+        <w:t xml:space="preserve"> ((x &gt;= 0 &amp;&amp; y &lt; 0 &amp;&amp; result &lt; 0) || (x &lt; 0 &amp;&amp; y &gt; 0 &amp;&amp; result &gt; 0)) {</w:t>
+      </w:r>
+    </w:p>
+    <w:p>
+      <w:pPr>
+        <w:widowControl w:val="0"/>
+        <w:autoSpaceDE w:val="0"/>
+        <w:autoSpaceDN w:val="0"/>
+        <w:adjustRightInd w:val="0"/>
+        <w:ind w:left="1440"/>
+        <w:rPr>
+          <w:rFonts w:ascii="Monaco" w:hAnsi="Monaco" w:cs="Monaco"/>
+          <w:sz w:val="18"/>
+          <w:szCs w:val="18"/>
+        </w:rPr>
+      </w:pPr>
+      <w:r>
+        <w:rPr>
+          <w:rFonts w:ascii="Monaco" w:hAnsi="Monaco" w:cs="Monaco"/>
+          <w:color w:val="000000"/>
+          <w:sz w:val="18"/>
+          <w:szCs w:val="18"/>
+        </w:rPr>
+        <w:tab/>
+      </w:r>
+      <w:r>
+        <w:rPr>
+          <w:rFonts w:ascii="Monaco" w:hAnsi="Monaco" w:cs="Monaco"/>
+          <w:color w:val="000000"/>
+          <w:sz w:val="18"/>
+          <w:szCs w:val="18"/>
+        </w:rPr>
+        <w:tab/>
+        <w:t>ok = 0;</w:t>
+      </w:r>
+    </w:p>
+    <w:p>
+      <w:pPr>
+        <w:widowControl w:val="0"/>
+        <w:autoSpaceDE w:val="0"/>
+        <w:autoSpaceDN w:val="0"/>
+        <w:adjustRightInd w:val="0"/>
+        <w:ind w:left="1440"/>
+        <w:rPr>
+          <w:rFonts w:ascii="Monaco" w:hAnsi="Monaco" w:cs="Monaco"/>
+          <w:sz w:val="18"/>
+          <w:szCs w:val="18"/>
+        </w:rPr>
+      </w:pPr>
+      <w:r>
+        <w:rPr>
+          <w:rFonts w:ascii="Monaco" w:hAnsi="Monaco" w:cs="Monaco"/>
+          <w:color w:val="000000"/>
+          <w:sz w:val="18"/>
+          <w:szCs w:val="18"/>
+        </w:rPr>
+        <w:tab/>
+        <w:t>}</w:t>
+      </w:r>
+    </w:p>
+    <w:p>
+      <w:pPr>
+        <w:widowControl w:val="0"/>
+        <w:autoSpaceDE w:val="0"/>
+        <w:autoSpaceDN w:val="0"/>
+        <w:adjustRightInd w:val="0"/>
+        <w:ind w:left="1440"/>
+        <w:rPr>
+          <w:rFonts w:ascii="Monaco" w:hAnsi="Monaco" w:cs="Monaco"/>
+          <w:sz w:val="18"/>
+          <w:szCs w:val="18"/>
+        </w:rPr>
+      </w:pPr>
+    </w:p>
+    <w:p>
+      <w:pPr>
+        <w:widowControl w:val="0"/>
+        <w:autoSpaceDE w:val="0"/>
+        <w:autoSpaceDN w:val="0"/>
+        <w:adjustRightInd w:val="0"/>
+        <w:ind w:left="1440"/>
+        <w:rPr>
+          <w:rFonts w:ascii="Monaco" w:hAnsi="Monaco" w:cs="Monaco"/>
+          <w:sz w:val="18"/>
+          <w:szCs w:val="18"/>
+        </w:rPr>
+      </w:pPr>
+      <w:r>
+        <w:rPr>
+          <w:rFonts w:ascii="Monaco" w:hAnsi="Monaco" w:cs="Monaco"/>
+          <w:color w:val="000000"/>
+          <w:sz w:val="18"/>
+          <w:szCs w:val="18"/>
+        </w:rPr>
+        <w:tab/>
+      </w:r>
+      <w:r>
+        <w:rPr>
+          <w:rFonts w:ascii="Monaco" w:hAnsi="Monaco" w:cs="Monaco"/>
+          <w:b/>
+          <w:bCs/>
+          <w:color w:val="7F0055"/>
+          <w:sz w:val="18"/>
+          <w:szCs w:val="18"/>
+        </w:rPr>
+        <w:t>return</w:t>
+      </w:r>
+      <w:r>
+        <w:rPr>
+          <w:rFonts w:ascii="Monaco" w:hAnsi="Monaco" w:cs="Monaco"/>
+          <w:color w:val="000000"/>
+          <w:sz w:val="18"/>
+          <w:szCs w:val="18"/>
+        </w:rPr>
+        <w:t xml:space="preserve"> ok;</w:t>
+      </w:r>
+    </w:p>
+    <w:p>
+      <w:pPr>
+        <w:pStyle w:val="NoSpacing"/>
+        <w:spacing w:line="300" w:lineRule="auto"/>
+        <w:ind w:left="1440"/>
+        <w:rPr>
+          <w:rFonts w:ascii="Courier New" w:hAnsi="Courier New" w:cs="Courier New"/>
+          <w:sz w:val="22"/>
+          <w:szCs w:val="22"/>
+        </w:rPr>
+      </w:pPr>
+      <w:r>
+        <w:rPr>
+          <w:rFonts w:ascii="Monaco" w:hAnsi="Monaco" w:cs="Monaco"/>
+          <w:color w:val="000000"/>
+          <w:sz w:val="18"/>
+          <w:szCs w:val="18"/>
+        </w:rPr>
+        <w:t>}</w:t>
+      </w:r>
       <w:r>
         <w:rPr>
           <w:rFonts w:ascii="Courier New" w:hAnsi="Courier New" w:cs="Courier New"/>
@@ -280,24 +920,18 @@
         </w:rPr>
         <w:br/>
       </w:r>
-      <w:r>
-        <w:rPr>
-          <w:rFonts w:ascii="Courier New" w:hAnsi="Courier New" w:cs="Courier New"/>
-          <w:sz w:val="22"/>
-          <w:szCs w:val="22"/>
-        </w:rPr>
-        <w:br/>
-      </w:r>
-      <w:bookmarkStart w:id="0" w:name="_GoBack"/>
-      <w:bookmarkEnd w:id="0"/>
-      <w:r>
-        <w:rPr>
-          <w:rFonts w:ascii="Courier New" w:hAnsi="Courier New" w:cs="Courier New"/>
-          <w:sz w:val="22"/>
-          <w:szCs w:val="22"/>
-        </w:rPr>
-        <w:br/>
-      </w:r>
+    </w:p>
+    <w:p>
+      <w:pPr>
+        <w:pStyle w:val="NoSpacing"/>
+        <w:spacing w:line="300" w:lineRule="auto"/>
+        <w:ind w:left="720"/>
+        <w:rPr>
+          <w:rFonts w:ascii="Courier New" w:hAnsi="Courier New" w:cs="Courier New"/>
+          <w:sz w:val="22"/>
+          <w:szCs w:val="22"/>
+        </w:rPr>
+      </w:pPr>
     </w:p>
     <w:p>
       <w:pPr>
@@ -313,6 +947,306 @@
           <w:szCs w:val="22"/>
         </w:rPr>
       </w:pPr>
+      <w:r>
+        <w:rPr>
+          <w:rFonts w:ascii="Courier New" w:hAnsi="Courier New" w:cs="Courier New"/>
+          <w:sz w:val="22"/>
+          <w:szCs w:val="22"/>
+        </w:rPr>
+        <w:t>Problem 2.76:</w:t>
+      </w:r>
+      <w:r>
+        <w:rPr>
+          <w:rFonts w:ascii="Courier New" w:hAnsi="Courier New" w:cs="Courier New"/>
+          <w:sz w:val="22"/>
+          <w:szCs w:val="22"/>
+        </w:rPr>
+        <w:br/>
+      </w:r>
+    </w:p>
+    <w:p>
+      <w:pPr>
+        <w:pStyle w:val="NoSpacing"/>
+        <w:numPr>
+          <w:ilvl w:val="1"/>
+          <w:numId w:val="1"/>
+        </w:numPr>
+        <w:spacing w:line="300" w:lineRule="auto"/>
+        <w:rPr>
+          <w:rFonts w:ascii="Courier New" w:hAnsi="Courier New" w:cs="Courier New"/>
+          <w:sz w:val="22"/>
+          <w:szCs w:val="22"/>
+        </w:rPr>
+      </w:pPr>
+      <w:r>
+        <w:rPr>
+          <w:rFonts w:ascii="Courier New" w:hAnsi="Courier New" w:cs="Courier New"/>
+          <w:sz w:val="22"/>
+          <w:szCs w:val="22"/>
+        </w:rPr>
+        <w:t>K = 17:</w:t>
+      </w:r>
+      <w:r>
+        <w:rPr>
+          <w:rFonts w:ascii="Courier New" w:hAnsi="Courier New" w:cs="Courier New"/>
+          <w:sz w:val="22"/>
+          <w:szCs w:val="22"/>
+        </w:rPr>
+        <w:br/>
+      </w:r>
+      <w:r>
+        <w:rPr>
+          <w:rFonts w:ascii="Courier New" w:hAnsi="Courier New" w:cs="Courier New"/>
+          <w:sz w:val="22"/>
+          <w:szCs w:val="22"/>
+        </w:rPr>
+        <w:br/>
+      </w:r>
+      <w:r>
+        <w:rPr>
+          <w:rFonts w:ascii="Monaco" w:hAnsi="Monaco" w:cs="Courier New"/>
+          <w:sz w:val="18"/>
+          <w:szCs w:val="18"/>
+        </w:rPr>
+        <w:t xml:space="preserve">    </w:t>
+      </w:r>
+      <w:r>
+        <w:rPr>
+          <w:rFonts w:ascii="Monaco" w:hAnsi="Monaco" w:cs="Courier New"/>
+          <w:sz w:val="18"/>
+          <w:szCs w:val="18"/>
+        </w:rPr>
+        <w:t>(x &lt;&lt; 4) + (x &lt;&lt; 0)</w:t>
+      </w:r>
+      <w:r>
+        <w:rPr>
+          <w:rFonts w:ascii="Courier New" w:hAnsi="Courier New" w:cs="Courier New"/>
+          <w:sz w:val="22"/>
+          <w:szCs w:val="22"/>
+        </w:rPr>
+        <w:br/>
+      </w:r>
+    </w:p>
+    <w:p>
+      <w:pPr>
+        <w:pStyle w:val="NoSpacing"/>
+        <w:numPr>
+          <w:ilvl w:val="1"/>
+          <w:numId w:val="1"/>
+        </w:numPr>
+        <w:spacing w:line="300" w:lineRule="auto"/>
+        <w:rPr>
+          <w:rFonts w:ascii="Courier New" w:hAnsi="Courier New" w:cs="Courier New"/>
+          <w:sz w:val="22"/>
+          <w:szCs w:val="22"/>
+        </w:rPr>
+      </w:pPr>
+      <w:r>
+        <w:rPr>
+          <w:rFonts w:ascii="Courier New" w:hAnsi="Courier New" w:cs="Courier New"/>
+          <w:sz w:val="22"/>
+          <w:szCs w:val="22"/>
+        </w:rPr>
+        <w:t>K = -7:</w:t>
+      </w:r>
+      <w:r>
+        <w:rPr>
+          <w:rFonts w:ascii="Courier New" w:hAnsi="Courier New" w:cs="Courier New"/>
+          <w:sz w:val="22"/>
+          <w:szCs w:val="22"/>
+        </w:rPr>
+        <w:br/>
+      </w:r>
+      <w:r>
+        <w:rPr>
+          <w:rFonts w:ascii="Courier New" w:hAnsi="Courier New" w:cs="Courier New"/>
+          <w:sz w:val="22"/>
+          <w:szCs w:val="22"/>
+        </w:rPr>
+        <w:br/>
+      </w:r>
+      <w:r>
+        <w:rPr>
+          <w:rFonts w:ascii="Monaco" w:hAnsi="Monaco" w:cs="Courier New"/>
+          <w:sz w:val="18"/>
+          <w:szCs w:val="18"/>
+        </w:rPr>
+        <w:t xml:space="preserve">    </w:t>
+      </w:r>
+      <w:r>
+        <w:rPr>
+          <w:rFonts w:ascii="Monaco" w:hAnsi="Monaco" w:cs="Courier New"/>
+          <w:sz w:val="18"/>
+          <w:szCs w:val="18"/>
+        </w:rPr>
+        <w:t>(x &lt;&lt; 0) - (x &lt;&lt; 3)</w:t>
+      </w:r>
+      <w:r>
+        <w:rPr>
+          <w:rFonts w:ascii="Courier New" w:hAnsi="Courier New" w:cs="Courier New"/>
+          <w:sz w:val="22"/>
+          <w:szCs w:val="22"/>
+        </w:rPr>
+        <w:br/>
+      </w:r>
+    </w:p>
+    <w:p>
+      <w:pPr>
+        <w:pStyle w:val="NoSpacing"/>
+        <w:numPr>
+          <w:ilvl w:val="1"/>
+          <w:numId w:val="1"/>
+        </w:numPr>
+        <w:spacing w:line="300" w:lineRule="auto"/>
+        <w:rPr>
+          <w:rFonts w:ascii="Courier New" w:hAnsi="Courier New" w:cs="Courier New"/>
+          <w:sz w:val="22"/>
+          <w:szCs w:val="22"/>
+        </w:rPr>
+      </w:pPr>
+      <w:r>
+        <w:rPr>
+          <w:rFonts w:ascii="Courier New" w:hAnsi="Courier New" w:cs="Courier New"/>
+          <w:sz w:val="22"/>
+          <w:szCs w:val="22"/>
+        </w:rPr>
+        <w:lastRenderedPageBreak/>
+        <w:t>K = 60:</w:t>
+      </w:r>
+      <w:r>
+        <w:rPr>
+          <w:rFonts w:ascii="Courier New" w:hAnsi="Courier New" w:cs="Courier New"/>
+          <w:sz w:val="22"/>
+          <w:szCs w:val="22"/>
+        </w:rPr>
+        <w:br/>
+      </w:r>
+      <w:r>
+        <w:rPr>
+          <w:rFonts w:ascii="Courier New" w:hAnsi="Courier New" w:cs="Courier New"/>
+          <w:sz w:val="22"/>
+          <w:szCs w:val="22"/>
+        </w:rPr>
+        <w:br/>
+      </w:r>
+      <w:r>
+        <w:rPr>
+          <w:rFonts w:ascii="Monaco" w:hAnsi="Monaco" w:cs="Courier New"/>
+          <w:sz w:val="18"/>
+          <w:szCs w:val="18"/>
+        </w:rPr>
+        <w:t xml:space="preserve">    </w:t>
+      </w:r>
+      <w:r>
+        <w:rPr>
+          <w:rFonts w:ascii="Monaco" w:hAnsi="Monaco" w:cs="Courier New"/>
+          <w:sz w:val="18"/>
+          <w:szCs w:val="18"/>
+        </w:rPr>
+        <w:t>(x &lt;&lt; 6) - (x &lt;&lt; 2)</w:t>
+      </w:r>
+      <w:r>
+        <w:rPr>
+          <w:rFonts w:ascii="Courier New" w:hAnsi="Courier New" w:cs="Courier New"/>
+          <w:sz w:val="22"/>
+          <w:szCs w:val="22"/>
+        </w:rPr>
+        <w:br/>
+      </w:r>
+    </w:p>
+    <w:p>
+      <w:pPr>
+        <w:pStyle w:val="NoSpacing"/>
+        <w:numPr>
+          <w:ilvl w:val="1"/>
+          <w:numId w:val="1"/>
+        </w:numPr>
+        <w:spacing w:line="300" w:lineRule="auto"/>
+        <w:rPr>
+          <w:rFonts w:ascii="Courier New" w:hAnsi="Courier New" w:cs="Courier New"/>
+          <w:sz w:val="22"/>
+          <w:szCs w:val="22"/>
+        </w:rPr>
+      </w:pPr>
+      <w:r>
+        <w:rPr>
+          <w:rFonts w:ascii="Courier New" w:hAnsi="Courier New" w:cs="Courier New"/>
+          <w:sz w:val="22"/>
+          <w:szCs w:val="22"/>
+        </w:rPr>
+        <w:t>K = -112:</w:t>
+      </w:r>
+      <w:r>
+        <w:rPr>
+          <w:rFonts w:ascii="Courier New" w:hAnsi="Courier New" w:cs="Courier New"/>
+          <w:sz w:val="22"/>
+          <w:szCs w:val="22"/>
+        </w:rPr>
+        <w:br/>
+      </w:r>
+      <w:r>
+        <w:rPr>
+          <w:rFonts w:ascii="Courier New" w:hAnsi="Courier New" w:cs="Courier New"/>
+          <w:sz w:val="22"/>
+          <w:szCs w:val="22"/>
+        </w:rPr>
+        <w:br/>
+      </w:r>
+      <w:r>
+        <w:rPr>
+          <w:rFonts w:ascii="Monaco" w:hAnsi="Monaco" w:cs="Courier New"/>
+          <w:sz w:val="18"/>
+          <w:szCs w:val="18"/>
+        </w:rPr>
+        <w:t xml:space="preserve">    </w:t>
+      </w:r>
+      <w:r>
+        <w:rPr>
+          <w:rFonts w:ascii="Monaco" w:hAnsi="Monaco" w:cs="Courier New"/>
+          <w:sz w:val="18"/>
+          <w:szCs w:val="18"/>
+        </w:rPr>
+        <w:t>(x &lt;&lt; 4) - (x &lt;&lt; 7)</w:t>
+      </w:r>
+      <w:r>
+        <w:rPr>
+          <w:rFonts w:ascii="Courier New" w:hAnsi="Courier New" w:cs="Courier New"/>
+          <w:sz w:val="22"/>
+          <w:szCs w:val="22"/>
+        </w:rPr>
+        <w:br/>
+      </w:r>
+      <w:r>
+        <w:rPr>
+          <w:rFonts w:ascii="Courier New" w:hAnsi="Courier New" w:cs="Courier New"/>
+          <w:sz w:val="22"/>
+          <w:szCs w:val="22"/>
+        </w:rPr>
+        <w:br/>
+      </w:r>
+    </w:p>
+    <w:p>
+      <w:pPr>
+        <w:pStyle w:val="NoSpacing"/>
+        <w:numPr>
+          <w:ilvl w:val="0"/>
+          <w:numId w:val="1"/>
+        </w:numPr>
+        <w:spacing w:line="300" w:lineRule="auto"/>
+        <w:rPr>
+          <w:rFonts w:ascii="Courier New" w:hAnsi="Courier New" w:cs="Courier New"/>
+          <w:sz w:val="22"/>
+          <w:szCs w:val="22"/>
+        </w:rPr>
+      </w:pPr>
+      <w:r>
+        <w:rPr>
+          <w:rFonts w:ascii="Courier New" w:hAnsi="Courier New" w:cs="Courier New"/>
+          <w:sz w:val="22"/>
+          <w:szCs w:val="22"/>
+        </w:rPr>
+        <w:t>Problem 2.77:</w:t>
+      </w:r>
     </w:p>
     <w:p>
       <w:pPr>
@@ -324,6 +1258,425 @@
           <w:szCs w:val="22"/>
         </w:rPr>
       </w:pPr>
+    </w:p>
+    <w:p>
+      <w:pPr>
+        <w:widowControl w:val="0"/>
+        <w:autoSpaceDE w:val="0"/>
+        <w:autoSpaceDN w:val="0"/>
+        <w:adjustRightInd w:val="0"/>
+        <w:ind w:left="1440"/>
+        <w:rPr>
+          <w:rFonts w:ascii="Monaco" w:hAnsi="Monaco" w:cs="Monaco"/>
+          <w:sz w:val="18"/>
+          <w:szCs w:val="18"/>
+        </w:rPr>
+      </w:pPr>
+      <w:r>
+        <w:rPr>
+          <w:rFonts w:ascii="Monaco" w:hAnsi="Monaco" w:cs="Monaco"/>
+          <w:b/>
+          <w:bCs/>
+          <w:color w:val="7F0055"/>
+          <w:sz w:val="18"/>
+          <w:szCs w:val="18"/>
+        </w:rPr>
+        <w:t>int</w:t>
+      </w:r>
+      <w:r>
+        <w:rPr>
+          <w:rFonts w:ascii="Monaco" w:hAnsi="Monaco" w:cs="Monaco"/>
+          <w:color w:val="000000"/>
+          <w:sz w:val="18"/>
+          <w:szCs w:val="18"/>
+        </w:rPr>
+        <w:t xml:space="preserve"> </w:t>
+      </w:r>
+      <w:r>
+        <w:rPr>
+          <w:rFonts w:ascii="Monaco" w:hAnsi="Monaco" w:cs="Monaco"/>
+          <w:b/>
+          <w:bCs/>
+          <w:color w:val="000000"/>
+          <w:sz w:val="18"/>
+          <w:szCs w:val="18"/>
+        </w:rPr>
+        <w:t>divide_power2</w:t>
+      </w:r>
+      <w:r>
+        <w:rPr>
+          <w:rFonts w:ascii="Monaco" w:hAnsi="Monaco" w:cs="Monaco"/>
+          <w:color w:val="000000"/>
+          <w:sz w:val="18"/>
+          <w:szCs w:val="18"/>
+        </w:rPr>
+        <w:t>(</w:t>
+      </w:r>
+      <w:r>
+        <w:rPr>
+          <w:rFonts w:ascii="Monaco" w:hAnsi="Monaco" w:cs="Monaco"/>
+          <w:b/>
+          <w:bCs/>
+          <w:color w:val="7F0055"/>
+          <w:sz w:val="18"/>
+          <w:szCs w:val="18"/>
+        </w:rPr>
+        <w:t>int</w:t>
+      </w:r>
+      <w:r>
+        <w:rPr>
+          <w:rFonts w:ascii="Monaco" w:hAnsi="Monaco" w:cs="Monaco"/>
+          <w:color w:val="000000"/>
+          <w:sz w:val="18"/>
+          <w:szCs w:val="18"/>
+        </w:rPr>
+        <w:t xml:space="preserve"> x, </w:t>
+      </w:r>
+      <w:r>
+        <w:rPr>
+          <w:rFonts w:ascii="Monaco" w:hAnsi="Monaco" w:cs="Monaco"/>
+          <w:b/>
+          <w:bCs/>
+          <w:color w:val="7F0055"/>
+          <w:sz w:val="18"/>
+          <w:szCs w:val="18"/>
+        </w:rPr>
+        <w:t>int</w:t>
+      </w:r>
+      <w:r>
+        <w:rPr>
+          <w:rFonts w:ascii="Monaco" w:hAnsi="Monaco" w:cs="Monaco"/>
+          <w:color w:val="000000"/>
+          <w:sz w:val="18"/>
+          <w:szCs w:val="18"/>
+        </w:rPr>
+        <w:t xml:space="preserve"> k)</w:t>
+      </w:r>
+    </w:p>
+    <w:p>
+      <w:pPr>
+        <w:widowControl w:val="0"/>
+        <w:autoSpaceDE w:val="0"/>
+        <w:autoSpaceDN w:val="0"/>
+        <w:adjustRightInd w:val="0"/>
+        <w:ind w:left="1440"/>
+        <w:rPr>
+          <w:rFonts w:ascii="Monaco" w:hAnsi="Monaco" w:cs="Monaco"/>
+          <w:sz w:val="18"/>
+          <w:szCs w:val="18"/>
+        </w:rPr>
+      </w:pPr>
+      <w:r>
+        <w:rPr>
+          <w:rFonts w:ascii="Monaco" w:hAnsi="Monaco" w:cs="Monaco"/>
+          <w:color w:val="000000"/>
+          <w:sz w:val="18"/>
+          <w:szCs w:val="18"/>
+        </w:rPr>
+        <w:t>{</w:t>
+      </w:r>
+    </w:p>
+    <w:p>
+      <w:pPr>
+        <w:widowControl w:val="0"/>
+        <w:autoSpaceDE w:val="0"/>
+        <w:autoSpaceDN w:val="0"/>
+        <w:adjustRightInd w:val="0"/>
+        <w:ind w:left="1440"/>
+        <w:rPr>
+          <w:rFonts w:ascii="Monaco" w:hAnsi="Monaco" w:cs="Monaco"/>
+          <w:sz w:val="18"/>
+          <w:szCs w:val="18"/>
+        </w:rPr>
+      </w:pPr>
+      <w:r>
+        <w:rPr>
+          <w:rFonts w:ascii="Monaco" w:hAnsi="Monaco" w:cs="Monaco"/>
+          <w:color w:val="000000"/>
+          <w:sz w:val="18"/>
+          <w:szCs w:val="18"/>
+        </w:rPr>
+        <w:tab/>
+      </w:r>
+      <w:r>
+        <w:rPr>
+          <w:rFonts w:ascii="Monaco" w:hAnsi="Monaco" w:cs="Monaco"/>
+          <w:color w:val="3F7F5F"/>
+          <w:sz w:val="18"/>
+          <w:szCs w:val="18"/>
+        </w:rPr>
+        <w:t>/*</w:t>
+      </w:r>
+    </w:p>
+    <w:p>
+      <w:pPr>
+        <w:widowControl w:val="0"/>
+        <w:autoSpaceDE w:val="0"/>
+        <w:autoSpaceDN w:val="0"/>
+        <w:adjustRightInd w:val="0"/>
+        <w:ind w:left="1440"/>
+        <w:rPr>
+          <w:rFonts w:ascii="Monaco" w:hAnsi="Monaco" w:cs="Monaco"/>
+          <w:sz w:val="18"/>
+          <w:szCs w:val="18"/>
+        </w:rPr>
+      </w:pPr>
+      <w:r>
+        <w:rPr>
+          <w:rFonts w:ascii="Monaco" w:hAnsi="Monaco" w:cs="Monaco"/>
+          <w:color w:val="3F7F5F"/>
+          <w:sz w:val="18"/>
+          <w:szCs w:val="18"/>
+        </w:rPr>
+        <w:tab/>
+        <w:t xml:space="preserve"> * 1. Create a mask that is -1 if x is negative, 0 otherwise.</w:t>
+      </w:r>
+    </w:p>
+    <w:p>
+      <w:pPr>
+        <w:widowControl w:val="0"/>
+        <w:autoSpaceDE w:val="0"/>
+        <w:autoSpaceDN w:val="0"/>
+        <w:adjustRightInd w:val="0"/>
+        <w:ind w:left="1440"/>
+        <w:rPr>
+          <w:rFonts w:ascii="Monaco" w:hAnsi="Monaco" w:cs="Monaco"/>
+          <w:sz w:val="18"/>
+          <w:szCs w:val="18"/>
+        </w:rPr>
+      </w:pPr>
+      <w:r>
+        <w:rPr>
+          <w:rFonts w:ascii="Monaco" w:hAnsi="Monaco" w:cs="Monaco"/>
+          <w:color w:val="3F7F5F"/>
+          <w:sz w:val="18"/>
+          <w:szCs w:val="18"/>
+        </w:rPr>
+        <w:tab/>
+        <w:t xml:space="preserve"> * 2. Use the mask to create a bias that is (2^k - 1) if x is</w:t>
+      </w:r>
+    </w:p>
+    <w:p>
+      <w:pPr>
+        <w:widowControl w:val="0"/>
+        <w:autoSpaceDE w:val="0"/>
+        <w:autoSpaceDN w:val="0"/>
+        <w:adjustRightInd w:val="0"/>
+        <w:ind w:left="1440"/>
+        <w:rPr>
+          <w:rFonts w:ascii="Monaco" w:hAnsi="Monaco" w:cs="Monaco"/>
+          <w:sz w:val="18"/>
+          <w:szCs w:val="18"/>
+        </w:rPr>
+      </w:pPr>
+      <w:r>
+        <w:rPr>
+          <w:rFonts w:ascii="Monaco" w:hAnsi="Monaco" w:cs="Monaco"/>
+          <w:color w:val="3F7F5F"/>
+          <w:sz w:val="18"/>
+          <w:szCs w:val="18"/>
+        </w:rPr>
+        <w:tab/>
+        <w:t xml:space="preserve"> *    negative, 0 otherwise.</w:t>
+      </w:r>
+    </w:p>
+    <w:p>
+      <w:pPr>
+        <w:widowControl w:val="0"/>
+        <w:autoSpaceDE w:val="0"/>
+        <w:autoSpaceDN w:val="0"/>
+        <w:adjustRightInd w:val="0"/>
+        <w:ind w:left="1440"/>
+        <w:rPr>
+          <w:rFonts w:ascii="Monaco" w:hAnsi="Monaco" w:cs="Monaco"/>
+          <w:sz w:val="18"/>
+          <w:szCs w:val="18"/>
+        </w:rPr>
+      </w:pPr>
+      <w:r>
+        <w:rPr>
+          <w:rFonts w:ascii="Monaco" w:hAnsi="Monaco" w:cs="Monaco"/>
+          <w:color w:val="3F7F5F"/>
+          <w:sz w:val="18"/>
+          <w:szCs w:val="18"/>
+        </w:rPr>
+        <w:tab/>
+        <w:t xml:space="preserve"> * 3. Add the bias to x and shift the result.</w:t>
+      </w:r>
+    </w:p>
+    <w:p>
+      <w:pPr>
+        <w:widowControl w:val="0"/>
+        <w:autoSpaceDE w:val="0"/>
+        <w:autoSpaceDN w:val="0"/>
+        <w:adjustRightInd w:val="0"/>
+        <w:ind w:left="1440"/>
+        <w:rPr>
+          <w:rFonts w:ascii="Monaco" w:hAnsi="Monaco" w:cs="Monaco"/>
+          <w:sz w:val="18"/>
+          <w:szCs w:val="18"/>
+        </w:rPr>
+      </w:pPr>
+      <w:r>
+        <w:rPr>
+          <w:rFonts w:ascii="Monaco" w:hAnsi="Monaco" w:cs="Monaco"/>
+          <w:color w:val="3F7F5F"/>
+          <w:sz w:val="18"/>
+          <w:szCs w:val="18"/>
+        </w:rPr>
+        <w:tab/>
+        <w:t xml:space="preserve"> */</w:t>
+      </w:r>
+    </w:p>
+    <w:p>
+      <w:pPr>
+        <w:widowControl w:val="0"/>
+        <w:autoSpaceDE w:val="0"/>
+        <w:autoSpaceDN w:val="0"/>
+        <w:adjustRightInd w:val="0"/>
+        <w:ind w:left="1440"/>
+        <w:rPr>
+          <w:rFonts w:ascii="Monaco" w:hAnsi="Monaco" w:cs="Monaco"/>
+          <w:sz w:val="18"/>
+          <w:szCs w:val="18"/>
+        </w:rPr>
+      </w:pPr>
+      <w:r>
+        <w:rPr>
+          <w:rFonts w:ascii="Monaco" w:hAnsi="Monaco" w:cs="Monaco"/>
+          <w:color w:val="000000"/>
+          <w:sz w:val="18"/>
+          <w:szCs w:val="18"/>
+        </w:rPr>
+        <w:tab/>
+      </w:r>
+      <w:r>
+        <w:rPr>
+          <w:rFonts w:ascii="Monaco" w:hAnsi="Monaco" w:cs="Monaco"/>
+          <w:b/>
+          <w:bCs/>
+          <w:color w:val="7F0055"/>
+          <w:sz w:val="18"/>
+          <w:szCs w:val="18"/>
+        </w:rPr>
+        <w:t>int</w:t>
+      </w:r>
+      <w:r>
+        <w:rPr>
+          <w:rFonts w:ascii="Monaco" w:hAnsi="Monaco" w:cs="Monaco"/>
+          <w:color w:val="000000"/>
+          <w:sz w:val="18"/>
+          <w:szCs w:val="18"/>
+        </w:rPr>
+        <w:t xml:space="preserve"> mask = (~((x &gt;&gt; 31) &amp; 1)) + 1;</w:t>
+      </w:r>
+    </w:p>
+    <w:p>
+      <w:pPr>
+        <w:widowControl w:val="0"/>
+        <w:autoSpaceDE w:val="0"/>
+        <w:autoSpaceDN w:val="0"/>
+        <w:adjustRightInd w:val="0"/>
+        <w:ind w:left="1440"/>
+        <w:rPr>
+          <w:rFonts w:ascii="Monaco" w:hAnsi="Monaco" w:cs="Monaco"/>
+          <w:sz w:val="18"/>
+          <w:szCs w:val="18"/>
+        </w:rPr>
+      </w:pPr>
+      <w:r>
+        <w:rPr>
+          <w:rFonts w:ascii="Monaco" w:hAnsi="Monaco" w:cs="Monaco"/>
+          <w:color w:val="000000"/>
+          <w:sz w:val="18"/>
+          <w:szCs w:val="18"/>
+        </w:rPr>
+        <w:tab/>
+      </w:r>
+      <w:r>
+        <w:rPr>
+          <w:rFonts w:ascii="Monaco" w:hAnsi="Monaco" w:cs="Monaco"/>
+          <w:b/>
+          <w:bCs/>
+          <w:color w:val="7F0055"/>
+          <w:sz w:val="18"/>
+          <w:szCs w:val="18"/>
+        </w:rPr>
+        <w:t>int</w:t>
+      </w:r>
+      <w:r>
+        <w:rPr>
+          <w:rFonts w:ascii="Monaco" w:hAnsi="Monaco" w:cs="Monaco"/>
+          <w:color w:val="000000"/>
+          <w:sz w:val="18"/>
+          <w:szCs w:val="18"/>
+        </w:rPr>
+        <w:t xml:space="preserve"> bias = mask &amp; ((1 &lt;&lt; k) - 1);</w:t>
+      </w:r>
+    </w:p>
+    <w:p>
+      <w:pPr>
+        <w:widowControl w:val="0"/>
+        <w:autoSpaceDE w:val="0"/>
+        <w:autoSpaceDN w:val="0"/>
+        <w:adjustRightInd w:val="0"/>
+        <w:ind w:left="1440"/>
+        <w:rPr>
+          <w:rFonts w:ascii="Monaco" w:hAnsi="Monaco" w:cs="Monaco"/>
+          <w:sz w:val="18"/>
+          <w:szCs w:val="18"/>
+        </w:rPr>
+      </w:pPr>
+      <w:r>
+        <w:rPr>
+          <w:rFonts w:ascii="Monaco" w:hAnsi="Monaco" w:cs="Monaco"/>
+          <w:color w:val="000000"/>
+          <w:sz w:val="18"/>
+          <w:szCs w:val="18"/>
+        </w:rPr>
+        <w:tab/>
+      </w:r>
+      <w:r>
+        <w:rPr>
+          <w:rFonts w:ascii="Monaco" w:hAnsi="Monaco" w:cs="Monaco"/>
+          <w:b/>
+          <w:bCs/>
+          <w:color w:val="7F0055"/>
+          <w:sz w:val="18"/>
+          <w:szCs w:val="18"/>
+        </w:rPr>
+        <w:t>return</w:t>
+      </w:r>
+      <w:r>
+        <w:rPr>
+          <w:rFonts w:ascii="Monaco" w:hAnsi="Monaco" w:cs="Monaco"/>
+          <w:color w:val="000000"/>
+          <w:sz w:val="18"/>
+          <w:szCs w:val="18"/>
+        </w:rPr>
+        <w:t xml:space="preserve"> (x + bias) &gt;&gt; k;</w:t>
+      </w:r>
+    </w:p>
+    <w:p>
+      <w:pPr>
+        <w:pStyle w:val="NoSpacing"/>
+        <w:spacing w:line="300" w:lineRule="auto"/>
+        <w:ind w:left="1440"/>
+        <w:rPr>
+          <w:rFonts w:ascii="Courier New" w:hAnsi="Courier New" w:cs="Courier New"/>
+          <w:sz w:val="22"/>
+          <w:szCs w:val="22"/>
+        </w:rPr>
+      </w:pPr>
+      <w:r>
+        <w:rPr>
+          <w:rFonts w:ascii="Monaco" w:hAnsi="Monaco" w:cs="Monaco"/>
+          <w:color w:val="000000"/>
+          <w:sz w:val="18"/>
+          <w:szCs w:val="18"/>
+        </w:rPr>
+        <w:t>}</w:t>
+      </w:r>
     </w:p>
     <w:p>
       <w:pPr>

</xml_diff>